<commit_message>
Update 1_introduction and project repo.docx
</commit_message>
<xml_diff>
--- a/docs/1_introduction and project repo.docx
+++ b/docs/1_introduction and project repo.docx
@@ -4,18 +4,6 @@
   <w:body>
     <w:p>
       <w:pPr>
-        <w:rPr>
-          <w:rFonts w:asciiTheme="majorHAnsi" w:eastAsiaTheme="majorEastAsia" w:hAnsiTheme="majorHAnsi" w:cstheme="majorBidi"/>
-          <w:sz w:val="32"/>
-          <w:szCs w:val="28"/>
-        </w:rPr>
-      </w:pPr>
-      <w:r>
-        <w:br w:type="page"/>
-      </w:r>
-    </w:p>
-    <w:p>
-      <w:pPr>
         <w:pStyle w:val="Heading1"/>
         <w:numPr>
           <w:ilvl w:val="0"/>
@@ -23,7 +11,6 @@
         </w:numPr>
       </w:pPr>
       <w:r>
-        <w:lastRenderedPageBreak/>
         <w:t>Introduction</w:t>
       </w:r>
     </w:p>
@@ -662,6 +649,7 @@
   <w:style w:type="character" w:default="1" w:styleId="DefaultParagraphFont">
     <w:name w:val="Default Paragraph Font"/>
     <w:uiPriority w:val="1"/>
+    <w:semiHidden/>
     <w:unhideWhenUsed/>
   </w:style>
   <w:style w:type="table" w:default="1" w:styleId="TableNormal">

</xml_diff>